<commit_message>
Reset the introduction according to GOST; gonna finish this when the whole thesis is ready
</commit_message>
<xml_diff>
--- a/Introduction.docx
+++ b/Introduction.docx
@@ -9,27 +9,17 @@
       </w:pPr>
       <w:r>
         <w:rPr/>
-        <w:t>Аналитики компании Cisco прогнозируют, что к концу 2016 года объём переданных/принятых данных Интернета достигнет величины в один зеттабайт (1 099 511 627 776 гигабайт), причём наблюдатели отмечают нелинейный рост этого показателя, из-за чего преодоление рубежа в два зеттабайта можно ожидать в 2019 году /1/.</w:t>
+        <w:t>5.3.1 Введение к диссертации включает в себя следующие основные структурные элементы:</w:t>
       </w:r>
     </w:p>
     <w:p>
       <w:pPr>
         <w:pStyle w:val="Normal"/>
-        <w:rPr>
-          <w:position w:val="0"/>
-          <w:sz w:val="28"/>
-          <w:sz w:val="28"/>
-          <w:vertAlign w:val="baseline"/>
-        </w:rPr>
+        <w:rPr/>
       </w:pPr>
       <w:r>
-        <w:rPr>
-          <w:position w:val="0"/>
-          <w:sz w:val="28"/>
-          <w:sz w:val="28"/>
-          <w:vertAlign w:val="baseline"/>
-        </w:rPr>
-        <w:t>Проблема сбора и анализа больших объёмов информации является одной из самых актуальных проблем области информационных технологий,  специалисты разрабатывают различные способы её решения, совокупность которых образовала новое направление развития в отрасли под названием «большие данные».</w:t>
+        <w:rPr/>
+        <w:t>- актуальность темы исследования;</w:t>
       </w:r>
     </w:p>
     <w:p>
@@ -38,13 +28,8 @@
         <w:rPr/>
       </w:pPr>
       <w:r>
-        <w:rPr>
-          <w:position w:val="0"/>
-          <w:sz w:val="28"/>
-          <w:sz w:val="28"/>
-          <w:vertAlign w:val="baseline"/>
-        </w:rPr>
-        <w:t>Большие данные (англ. Big Data) — новый термин, появившийся и получивший популярность в конце 2000-х годов. Данный термин обозначает настолько объёмный и сложный массив информации, что такие традиционные инструменты разработчика, как реляционные базы данных, не способны обработать его в приемлемых затратах по времени или ресурсам /2/.</w:t>
+        <w:rPr/>
+        <w:t>- степень ее разработанности;</w:t>
       </w:r>
     </w:p>
     <w:p>
@@ -53,13 +38,8 @@
         <w:rPr/>
       </w:pPr>
       <w:r>
-        <w:rPr>
-          <w:position w:val="0"/>
-          <w:sz w:val="28"/>
-          <w:sz w:val="28"/>
-          <w:vertAlign w:val="baseline"/>
-        </w:rPr>
-        <w:t>В области больших данных применяется значительное число методов и техник анализа информации, одним из них является кластерный анализ данных, или обучение без учителя. Кластерный анализ данных нашёл широкое применение в индустрии информационных технологий: в качестве примеров можно упомянуть кластеризацию результатов поиска в Интернете, сегментацию изображений и интеллектуальный анализ данных.</w:t>
+        <w:rPr/>
+        <w:t>- цели и задачи;</w:t>
       </w:r>
     </w:p>
     <w:p>
@@ -68,13 +48,8 @@
         <w:rPr/>
       </w:pPr>
       <w:r>
-        <w:rPr>
-          <w:position w:val="0"/>
-          <w:sz w:val="28"/>
-          <w:sz w:val="28"/>
-          <w:vertAlign w:val="baseline"/>
-        </w:rPr>
-        <w:t>Однако с возросшим объёмом поступающей информации задача кластерного анализа данных усложняется, в следствие чего появляется необходимость в поиске оптимального алгоритма кластеризации для работы с большими данными и его усовершенствование для повышения показателей производительности.</w:t>
+        <w:rPr/>
+        <w:t>- научную новизну;</w:t>
       </w:r>
     </w:p>
     <w:p>
@@ -83,13 +58,8 @@
         <w:rPr/>
       </w:pPr>
       <w:r>
-        <w:rPr>
-          <w:position w:val="0"/>
-          <w:sz w:val="28"/>
-          <w:sz w:val="28"/>
-          <w:vertAlign w:val="baseline"/>
-        </w:rPr>
-        <w:t>В то же время большой объём данных подчёркивает важность учёта семантической составляющей информации: чем больше массив данных, тем сложнее выявить в нём внутренние связи. Очевидно, в алгоритм кластеризации невозможно поместить все условия по выявлению семантики, поэтому на помощь в решении этой задачи приходят базы знаний, также являющиеся молодой, но стремительно развивающейся областью информационных технологий.</w:t>
+        <w:rPr/>
+        <w:t>- теоретическую и практическую значимость работы;</w:t>
       </w:r>
     </w:p>
     <w:p>
@@ -99,7 +69,7 @@
       </w:pPr>
       <w:r>
         <w:rPr/>
-        <w:t>Цель работы — создание информационной системы, осуществляющей кластерный анализ больших массивов данных с учётом их семантических связей.</w:t>
+        <w:t>- методологию и методы исследования;</w:t>
       </w:r>
     </w:p>
     <w:p>
@@ -109,7 +79,7 @@
       </w:pPr>
       <w:r>
         <w:rPr/>
-        <w:t>Для достижения поставленной цели необходимо решить следующие задачи:</w:t>
+        <w:t>- положения, выносимые на защиту;</w:t>
       </w:r>
     </w:p>
     <w:p>
@@ -119,87 +89,7 @@
       </w:pPr>
       <w:r>
         <w:rPr/>
-        <w:t>- рассмотреть, изучить и проанализировать эффективность существующих свободных программных продуктов, которые могут стать компонентом разрабатываемой системы, к этой категории можно отнести базы данных, платформы и фреймворки распределённой обработки данных;</w:t>
-      </w:r>
-    </w:p>
-    <w:p>
-      <w:pPr>
-        <w:pStyle w:val="Normal"/>
-        <w:rPr/>
-      </w:pPr>
-      <w:r>
-        <w:rPr/>
-        <w:t>- разработать архитектуру информационной системы, включающую в себя базу данных для кластеризуемой информации, базу знаний, компонент кластерного анализа, компонент обработки данных и синхронизации;</w:t>
-      </w:r>
-    </w:p>
-    <w:p>
-      <w:pPr>
-        <w:pStyle w:val="Normal"/>
-        <w:rPr/>
-      </w:pPr>
-      <w:r>
-        <w:rPr/>
-        <w:t>- произвести анализ существующих алгоритмов кластеризации и выявить один или несколько алгоритмов, потенциально наиболее производительных при работе с большими данными;</w:t>
-      </w:r>
-    </w:p>
-    <w:p>
-      <w:pPr>
-        <w:pStyle w:val="Normal"/>
-        <w:rPr/>
-      </w:pPr>
-      <w:r>
-        <w:rPr/>
-        <w:t>- произвести анализ существующих баз знаний и разработать структуру  системы хранения и обработки смысловых связей;</w:t>
-      </w:r>
-    </w:p>
-    <w:p>
-      <w:pPr>
-        <w:pStyle w:val="Normal"/>
-        <w:rPr/>
-      </w:pPr>
-      <w:r>
-        <w:rPr/>
-        <w:t>- усовершенствовать выбранный алгоритм кластеризации, адаптировав его к работе с большими данными и обработкой семантики;</w:t>
-      </w:r>
-    </w:p>
-    <w:p>
-      <w:pPr>
-        <w:pStyle w:val="Normal"/>
-        <w:rPr/>
-      </w:pPr>
-      <w:r>
-        <w:rPr/>
-        <w:t>- разработать программный каркас, позволяющий объединить все компоненты разрабатываемой системы;</w:t>
-      </w:r>
-    </w:p>
-    <w:p>
-      <w:pPr>
-        <w:pStyle w:val="Normal"/>
-        <w:rPr/>
-      </w:pPr>
-      <w:r>
-        <w:rPr/>
-        <w:t>- интегрировать все компоненты в единую информационную систему и произвести тестирование, оценить полученные результаты.</w:t>
-      </w:r>
-    </w:p>
-    <w:p>
-      <w:pPr>
-        <w:pStyle w:val="Normal"/>
-        <w:rPr/>
-      </w:pPr>
-      <w:r>
-        <w:rPr/>
-        <w:t>В диссертационной работе разработано:</w:t>
-      </w:r>
-    </w:p>
-    <w:p>
-      <w:pPr>
-        <w:pStyle w:val="Normal"/>
-        <w:rPr/>
-      </w:pPr>
-      <w:r>
-        <w:rPr/>
-        <w:t>...</w:t>
+        <w:t>- степень достоверности и апробацию результатов.</w:t>
       </w:r>
     </w:p>
     <w:sectPr>
@@ -224,7 +114,7 @@
         <w:docPartGallery w:val="Page Numbers (Bottom of Page)"/>
         <w:docPartUnique w:val="true"/>
       </w:docPartObj>
-      <w:id w:val="1892286342"/>
+      <w:id w:val="539559960"/>
     </w:sdtPr>
     <w:sdtContent>
       <w:p>
@@ -244,7 +134,7 @@
           <w:fldChar w:fldCharType="separate"/>
         </w:r>
         <w:r>
-          <w:t>2</w:t>
+          <w:t>1</w:t>
         </w:r>
         <w:r>
           <w:fldChar w:fldCharType="end"/>

</xml_diff>